<commit_message>
menambahkan text pada rumusan masalah
</commit_message>
<xml_diff>
--- a/zpenulisan/Proposal DANDI ADE ACC.docx
+++ b/zpenulisan/Proposal DANDI ADE ACC.docx
@@ -7821,7 +7821,23 @@
           <w:sz w:val="24"/>
           <w:szCs w:val="24"/>
         </w:rPr>
-        <w:t>uas?</w:t>
+        <w:t>uas</w:t>
+      </w:r>
+      <w:r>
+        <w:rPr>
+          <w:rFonts w:ascii="Times New Roman" w:hAnsi="Times New Roman" w:cs="Times New Roman"/>
+          <w:sz w:val="24"/>
+          <w:szCs w:val="24"/>
+        </w:rPr>
+        <w:t xml:space="preserve"> banget</w:t>
+      </w:r>
+      <w:r>
+        <w:rPr>
+          <w:rFonts w:ascii="Times New Roman" w:hAnsi="Times New Roman" w:cs="Times New Roman"/>
+          <w:sz w:val="24"/>
+          <w:szCs w:val="24"/>
+        </w:rPr>
+        <w:t>?</w:t>
       </w:r>
     </w:p>
     <w:p>

</xml_diff>